<commit_message>
Updated doc with final content
</commit_message>
<xml_diff>
--- a/Project Requirement Parts/Project Requirments Nicholas.docx
+++ b/Project Requirement Parts/Project Requirments Nicholas.docx
@@ -371,14 +371,11 @@
     </w:p>
     <w:p>
       <w:pPr>
-        <w:rPr>
-          <w:rFonts w:ascii="Times New Roman" w:eastAsia="Times New Roman" w:hAnsi="Times New Roman" w:cs="Times New Roman"/>
-          <w:color w:val="000000"/>
-        </w:rPr>
-      </w:pPr>
-      <w:r>
-        <w:rPr>
-          <w:rFonts w:ascii="Times New Roman" w:eastAsia="Times New Roman" w:hAnsi="Times New Roman" w:cs="Times New Roman"/>
+        <w:pStyle w:val="NormalWeb"/>
+        <w:spacing w:before="0" w:beforeAutospacing="0" w:after="0" w:afterAutospacing="0"/>
+      </w:pPr>
+      <w:r>
+        <w:rPr>
           <w:color w:val="000000"/>
         </w:rPr>
         <w:t>View late fees</w:t>
@@ -386,95 +383,293 @@
     </w:p>
     <w:p>
       <w:pPr>
-        <w:pStyle w:val="ListParagraph"/>
+        <w:pStyle w:val="NormalWeb"/>
         <w:numPr>
           <w:ilvl w:val="0"/>
-          <w:numId w:val="1"/>
+          <w:numId w:val="3"/>
         </w:numPr>
-        <w:rPr>
-          <w:rFonts w:ascii="Times New Roman" w:eastAsia="Times New Roman" w:hAnsi="Times New Roman" w:cs="Times New Roman"/>
-        </w:rPr>
-      </w:pPr>
-    </w:p>
-    <w:p>
-      <w:pPr>
-        <w:rPr>
-          <w:rFonts w:ascii="Times New Roman" w:eastAsia="Times New Roman" w:hAnsi="Times New Roman" w:cs="Times New Roman"/>
-          <w:color w:val="000000"/>
-        </w:rPr>
-      </w:pPr>
-      <w:r>
-        <w:rPr>
-          <w:rFonts w:ascii="Times New Roman" w:eastAsia="Times New Roman" w:hAnsi="Times New Roman" w:cs="Times New Roman"/>
-          <w:color w:val="000000"/>
-        </w:rPr>
-        <w:t>View due date of items</w:t>
-      </w:r>
-    </w:p>
-    <w:p>
-      <w:pPr>
-        <w:pStyle w:val="ListParagraph"/>
+        <w:spacing w:before="0" w:beforeAutospacing="0" w:after="0" w:afterAutospacing="0"/>
+        <w:textAlignment w:val="baseline"/>
+        <w:rPr>
+          <w:color w:val="000000"/>
+        </w:rPr>
+      </w:pPr>
+      <w:r>
+        <w:rPr>
+          <w:color w:val="000000"/>
+        </w:rPr>
+        <w:t>While looking at account details, library users can clearly see any outstanding fines they need to pay</w:t>
+      </w:r>
+    </w:p>
+    <w:p>
+      <w:pPr>
+        <w:pStyle w:val="NormalWeb"/>
         <w:numPr>
           <w:ilvl w:val="0"/>
-          <w:numId w:val="1"/>
+          <w:numId w:val="3"/>
         </w:numPr>
-        <w:rPr>
-          <w:rFonts w:ascii="Times New Roman" w:eastAsia="Times New Roman" w:hAnsi="Times New Roman" w:cs="Times New Roman"/>
-        </w:rPr>
-      </w:pPr>
-    </w:p>
-    <w:p>
-      <w:pPr>
-        <w:rPr>
-          <w:rFonts w:ascii="Times New Roman" w:eastAsia="Times New Roman" w:hAnsi="Times New Roman" w:cs="Times New Roman"/>
-          <w:color w:val="000000"/>
-        </w:rPr>
-      </w:pPr>
-      <w:r>
-        <w:rPr>
-          <w:rFonts w:ascii="Times New Roman" w:eastAsia="Times New Roman" w:hAnsi="Times New Roman" w:cs="Times New Roman"/>
-          <w:color w:val="000000"/>
-        </w:rPr>
-        <w:t>Generate analytic report</w:t>
-      </w:r>
-    </w:p>
-    <w:p>
-      <w:pPr>
-        <w:pStyle w:val="ListParagraph"/>
+        <w:spacing w:before="0" w:beforeAutospacing="0" w:after="0" w:afterAutospacing="0"/>
+        <w:textAlignment w:val="baseline"/>
+        <w:rPr>
+          <w:color w:val="000000"/>
+        </w:rPr>
+      </w:pPr>
+      <w:r>
+        <w:rPr>
+          <w:color w:val="000000"/>
+        </w:rPr>
+        <w:t>System will display current fines and when clicked, will provide additional information regarding what incurred the fine</w:t>
+      </w:r>
+    </w:p>
+    <w:p>
+      <w:pPr>
+        <w:pStyle w:val="NormalWeb"/>
+        <w:spacing w:before="0" w:beforeAutospacing="0" w:after="0" w:afterAutospacing="0"/>
+      </w:pPr>
+      <w:r>
+        <w:rPr>
+          <w:color w:val="000000"/>
+        </w:rPr>
+        <w:t>View due date of items</w:t>
+      </w:r>
+    </w:p>
+    <w:p>
+      <w:pPr>
+        <w:pStyle w:val="NormalWeb"/>
         <w:numPr>
           <w:ilvl w:val="0"/>
-          <w:numId w:val="1"/>
+          <w:numId w:val="4"/>
         </w:numPr>
-        <w:rPr>
-          <w:rFonts w:ascii="Times New Roman" w:eastAsia="Times New Roman" w:hAnsi="Times New Roman" w:cs="Times New Roman"/>
-        </w:rPr>
-      </w:pPr>
-    </w:p>
-    <w:p>
-      <w:pPr>
-        <w:rPr>
-          <w:rFonts w:ascii="Times New Roman" w:eastAsia="Times New Roman" w:hAnsi="Times New Roman" w:cs="Times New Roman"/>
-        </w:rPr>
-      </w:pPr>
-      <w:r>
-        <w:rPr>
-          <w:rFonts w:ascii="Times New Roman" w:eastAsia="Times New Roman" w:hAnsi="Times New Roman" w:cs="Times New Roman"/>
-          <w:color w:val="000000"/>
-        </w:rPr>
-        <w:t>Login/Logout</w:t>
-      </w:r>
-    </w:p>
-    <w:p>
-      <w:pPr>
-        <w:pStyle w:val="ListParagraph"/>
+        <w:spacing w:before="0" w:beforeAutospacing="0" w:after="0" w:afterAutospacing="0"/>
+        <w:textAlignment w:val="baseline"/>
+        <w:rPr>
+          <w:color w:val="000000"/>
+        </w:rPr>
+      </w:pPr>
+      <w:r>
+        <w:rPr>
+          <w:color w:val="000000"/>
+        </w:rPr>
+        <w:t>While viewing their account, users can click to see their checkout history displayed as a list</w:t>
+      </w:r>
+    </w:p>
+    <w:p>
+      <w:pPr>
+        <w:pStyle w:val="NormalWeb"/>
         <w:numPr>
           <w:ilvl w:val="0"/>
-          <w:numId w:val="1"/>
+          <w:numId w:val="4"/>
         </w:numPr>
-        <w:rPr>
-          <w:rFonts w:ascii="Times New Roman" w:eastAsia="Times New Roman" w:hAnsi="Times New Roman" w:cs="Times New Roman"/>
-        </w:rPr>
-      </w:pPr>
+        <w:spacing w:before="0" w:beforeAutospacing="0" w:after="0" w:afterAutospacing="0"/>
+        <w:textAlignment w:val="baseline"/>
+        <w:rPr>
+          <w:color w:val="000000"/>
+        </w:rPr>
+      </w:pPr>
+      <w:r>
+        <w:rPr>
+          <w:color w:val="000000"/>
+        </w:rPr>
+        <w:t>Currently checked out books will show their check-out date</w:t>
+      </w:r>
+    </w:p>
+    <w:p>
+      <w:pPr>
+        <w:pStyle w:val="NormalWeb"/>
+        <w:spacing w:before="0" w:beforeAutospacing="0" w:after="0" w:afterAutospacing="0"/>
+      </w:pPr>
+      <w:r>
+        <w:rPr>
+          <w:color w:val="000000"/>
+        </w:rPr>
+        <w:t>Generate analytic report</w:t>
+      </w:r>
+    </w:p>
+    <w:p>
+      <w:pPr>
+        <w:pStyle w:val="NormalWeb"/>
+        <w:numPr>
+          <w:ilvl w:val="0"/>
+          <w:numId w:val="5"/>
+        </w:numPr>
+        <w:spacing w:before="0" w:beforeAutospacing="0" w:after="0" w:afterAutospacing="0"/>
+        <w:textAlignment w:val="baseline"/>
+        <w:rPr>
+          <w:color w:val="000000"/>
+        </w:rPr>
+      </w:pPr>
+      <w:r>
+        <w:rPr>
+          <w:color w:val="000000"/>
+        </w:rPr>
+        <w:t>Library staff can generate a detailed report to see analytic data the system collects about the library</w:t>
+      </w:r>
+    </w:p>
+    <w:p>
+      <w:pPr>
+        <w:pStyle w:val="NormalWeb"/>
+        <w:numPr>
+          <w:ilvl w:val="0"/>
+          <w:numId w:val="5"/>
+        </w:numPr>
+        <w:spacing w:before="0" w:beforeAutospacing="0" w:after="0" w:afterAutospacing="0"/>
+        <w:textAlignment w:val="baseline"/>
+        <w:rPr>
+          <w:color w:val="000000"/>
+        </w:rPr>
+      </w:pPr>
+      <w:r>
+        <w:rPr>
+          <w:color w:val="000000"/>
+        </w:rPr>
+        <w:t>The report will show for a given month or calendar year:</w:t>
+      </w:r>
+    </w:p>
+    <w:p>
+      <w:pPr>
+        <w:pStyle w:val="NormalWeb"/>
+        <w:numPr>
+          <w:ilvl w:val="1"/>
+          <w:numId w:val="5"/>
+        </w:numPr>
+        <w:spacing w:before="0" w:beforeAutospacing="0" w:after="0" w:afterAutospacing="0"/>
+        <w:textAlignment w:val="baseline"/>
+        <w:rPr>
+          <w:color w:val="000000"/>
+        </w:rPr>
+      </w:pPr>
+      <w:r>
+        <w:rPr>
+          <w:color w:val="000000"/>
+        </w:rPr>
+        <w:t xml:space="preserve"> The </w:t>
+      </w:r>
+      <w:proofErr w:type="gramStart"/>
+      <w:r>
+        <w:rPr>
+          <w:color w:val="000000"/>
+        </w:rPr>
+        <w:t>amount</w:t>
+      </w:r>
+      <w:proofErr w:type="gramEnd"/>
+      <w:r>
+        <w:rPr>
+          <w:color w:val="000000"/>
+        </w:rPr>
+        <w:t xml:space="preserve"> of check-ins and check-outs for books</w:t>
+      </w:r>
+    </w:p>
+    <w:p>
+      <w:pPr>
+        <w:pStyle w:val="NormalWeb"/>
+        <w:numPr>
+          <w:ilvl w:val="1"/>
+          <w:numId w:val="5"/>
+        </w:numPr>
+        <w:spacing w:before="0" w:beforeAutospacing="0" w:after="0" w:afterAutospacing="0"/>
+        <w:textAlignment w:val="baseline"/>
+        <w:rPr>
+          <w:color w:val="000000"/>
+        </w:rPr>
+      </w:pPr>
+      <w:r>
+        <w:rPr>
+          <w:color w:val="000000"/>
+        </w:rPr>
+        <w:t>The current amount of each book in stock and checked out, and missing</w:t>
+      </w:r>
+    </w:p>
+    <w:p>
+      <w:pPr>
+        <w:pStyle w:val="NormalWeb"/>
+        <w:numPr>
+          <w:ilvl w:val="1"/>
+          <w:numId w:val="5"/>
+        </w:numPr>
+        <w:spacing w:before="0" w:beforeAutospacing="0" w:after="0" w:afterAutospacing="0"/>
+        <w:textAlignment w:val="baseline"/>
+        <w:rPr>
+          <w:color w:val="000000"/>
+        </w:rPr>
+      </w:pPr>
+      <w:r>
+        <w:rPr>
+          <w:color w:val="000000"/>
+        </w:rPr>
+        <w:t>Total fines owed to the library</w:t>
+      </w:r>
+    </w:p>
+    <w:p>
+      <w:pPr>
+        <w:pStyle w:val="NormalWeb"/>
+        <w:spacing w:before="0" w:beforeAutospacing="0" w:after="0" w:afterAutospacing="0"/>
+      </w:pPr>
+      <w:r>
+        <w:rPr>
+          <w:color w:val="000000"/>
+        </w:rPr>
+        <w:t>Login/Logout</w:t>
+      </w:r>
+    </w:p>
+    <w:p>
+      <w:pPr>
+        <w:pStyle w:val="NormalWeb"/>
+        <w:numPr>
+          <w:ilvl w:val="0"/>
+          <w:numId w:val="6"/>
+        </w:numPr>
+        <w:spacing w:before="0" w:beforeAutospacing="0" w:after="0" w:afterAutospacing="0"/>
+        <w:textAlignment w:val="baseline"/>
+        <w:rPr>
+          <w:color w:val="000000"/>
+        </w:rPr>
+      </w:pPr>
+      <w:r>
+        <w:rPr>
+          <w:color w:val="000000"/>
+        </w:rPr>
+        <w:t>The user will be able to log in and out from any computer</w:t>
+      </w:r>
+    </w:p>
+    <w:p>
+      <w:pPr>
+        <w:pStyle w:val="NormalWeb"/>
+        <w:numPr>
+          <w:ilvl w:val="0"/>
+          <w:numId w:val="6"/>
+        </w:numPr>
+        <w:spacing w:before="0" w:beforeAutospacing="0" w:after="0" w:afterAutospacing="0"/>
+        <w:textAlignment w:val="baseline"/>
+        <w:rPr>
+          <w:color w:val="000000"/>
+        </w:rPr>
+      </w:pPr>
+      <w:r>
+        <w:rPr>
+          <w:color w:val="000000"/>
+        </w:rPr>
+        <w:t>Users can then view any account information from there</w:t>
+      </w:r>
+    </w:p>
+    <w:p>
+      <w:pPr>
+        <w:pStyle w:val="NormalWeb"/>
+        <w:numPr>
+          <w:ilvl w:val="0"/>
+          <w:numId w:val="6"/>
+        </w:numPr>
+        <w:spacing w:before="0" w:beforeAutospacing="0" w:after="0" w:afterAutospacing="0"/>
+        <w:textAlignment w:val="baseline"/>
+        <w:rPr>
+          <w:color w:val="000000"/>
+        </w:rPr>
+      </w:pPr>
+      <w:r>
+        <w:rPr>
+          <w:color w:val="000000"/>
+        </w:rPr>
+        <w:t>Users can reset their passwords using the provided email address</w:t>
+      </w:r>
       <w:bookmarkStart w:id="0" w:name="_GoBack"/>
       <w:bookmarkEnd w:id="0"/>
     </w:p>
@@ -605,6 +800,155 @@
     </w:lvl>
   </w:abstractNum>
   <w:abstractNum w:abstractNumId="1" w15:restartNumberingAfterBreak="0">
+    <w:nsid w:val="21F86BE6"/>
+    <w:multiLevelType w:val="multilevel"/>
+    <w:tmpl w:val="5CC6AB2E"/>
+    <w:lvl w:ilvl="0">
+      <w:start w:val="1"/>
+      <w:numFmt w:val="bullet"/>
+      <w:lvlText w:val=""/>
+      <w:lvlJc w:val="left"/>
+      <w:pPr>
+        <w:tabs>
+          <w:tab w:val="num" w:pos="720"/>
+        </w:tabs>
+        <w:ind w:left="720" w:hanging="360"/>
+      </w:pPr>
+      <w:rPr>
+        <w:rFonts w:ascii="Symbol" w:hAnsi="Symbol" w:hint="default"/>
+        <w:sz w:val="20"/>
+      </w:rPr>
+    </w:lvl>
+    <w:lvl w:ilvl="1" w:tentative="1">
+      <w:start w:val="1"/>
+      <w:numFmt w:val="bullet"/>
+      <w:lvlText w:val="o"/>
+      <w:lvlJc w:val="left"/>
+      <w:pPr>
+        <w:tabs>
+          <w:tab w:val="num" w:pos="1440"/>
+        </w:tabs>
+        <w:ind w:left="1440" w:hanging="360"/>
+      </w:pPr>
+      <w:rPr>
+        <w:rFonts w:ascii="Courier New" w:hAnsi="Courier New" w:hint="default"/>
+        <w:sz w:val="20"/>
+      </w:rPr>
+    </w:lvl>
+    <w:lvl w:ilvl="2" w:tentative="1">
+      <w:start w:val="1"/>
+      <w:numFmt w:val="bullet"/>
+      <w:lvlText w:val=""/>
+      <w:lvlJc w:val="left"/>
+      <w:pPr>
+        <w:tabs>
+          <w:tab w:val="num" w:pos="2160"/>
+        </w:tabs>
+        <w:ind w:left="2160" w:hanging="360"/>
+      </w:pPr>
+      <w:rPr>
+        <w:rFonts w:ascii="Wingdings" w:hAnsi="Wingdings" w:hint="default"/>
+        <w:sz w:val="20"/>
+      </w:rPr>
+    </w:lvl>
+    <w:lvl w:ilvl="3" w:tentative="1">
+      <w:start w:val="1"/>
+      <w:numFmt w:val="bullet"/>
+      <w:lvlText w:val=""/>
+      <w:lvlJc w:val="left"/>
+      <w:pPr>
+        <w:tabs>
+          <w:tab w:val="num" w:pos="2880"/>
+        </w:tabs>
+        <w:ind w:left="2880" w:hanging="360"/>
+      </w:pPr>
+      <w:rPr>
+        <w:rFonts w:ascii="Wingdings" w:hAnsi="Wingdings" w:hint="default"/>
+        <w:sz w:val="20"/>
+      </w:rPr>
+    </w:lvl>
+    <w:lvl w:ilvl="4" w:tentative="1">
+      <w:start w:val="1"/>
+      <w:numFmt w:val="bullet"/>
+      <w:lvlText w:val=""/>
+      <w:lvlJc w:val="left"/>
+      <w:pPr>
+        <w:tabs>
+          <w:tab w:val="num" w:pos="3600"/>
+        </w:tabs>
+        <w:ind w:left="3600" w:hanging="360"/>
+      </w:pPr>
+      <w:rPr>
+        <w:rFonts w:ascii="Wingdings" w:hAnsi="Wingdings" w:hint="default"/>
+        <w:sz w:val="20"/>
+      </w:rPr>
+    </w:lvl>
+    <w:lvl w:ilvl="5" w:tentative="1">
+      <w:start w:val="1"/>
+      <w:numFmt w:val="bullet"/>
+      <w:lvlText w:val=""/>
+      <w:lvlJc w:val="left"/>
+      <w:pPr>
+        <w:tabs>
+          <w:tab w:val="num" w:pos="4320"/>
+        </w:tabs>
+        <w:ind w:left="4320" w:hanging="360"/>
+      </w:pPr>
+      <w:rPr>
+        <w:rFonts w:ascii="Wingdings" w:hAnsi="Wingdings" w:hint="default"/>
+        <w:sz w:val="20"/>
+      </w:rPr>
+    </w:lvl>
+    <w:lvl w:ilvl="6" w:tentative="1">
+      <w:start w:val="1"/>
+      <w:numFmt w:val="bullet"/>
+      <w:lvlText w:val=""/>
+      <w:lvlJc w:val="left"/>
+      <w:pPr>
+        <w:tabs>
+          <w:tab w:val="num" w:pos="5040"/>
+        </w:tabs>
+        <w:ind w:left="5040" w:hanging="360"/>
+      </w:pPr>
+      <w:rPr>
+        <w:rFonts w:ascii="Wingdings" w:hAnsi="Wingdings" w:hint="default"/>
+        <w:sz w:val="20"/>
+      </w:rPr>
+    </w:lvl>
+    <w:lvl w:ilvl="7" w:tentative="1">
+      <w:start w:val="1"/>
+      <w:numFmt w:val="bullet"/>
+      <w:lvlText w:val=""/>
+      <w:lvlJc w:val="left"/>
+      <w:pPr>
+        <w:tabs>
+          <w:tab w:val="num" w:pos="5760"/>
+        </w:tabs>
+        <w:ind w:left="5760" w:hanging="360"/>
+      </w:pPr>
+      <w:rPr>
+        <w:rFonts w:ascii="Wingdings" w:hAnsi="Wingdings" w:hint="default"/>
+        <w:sz w:val="20"/>
+      </w:rPr>
+    </w:lvl>
+    <w:lvl w:ilvl="8" w:tentative="1">
+      <w:start w:val="1"/>
+      <w:numFmt w:val="bullet"/>
+      <w:lvlText w:val=""/>
+      <w:lvlJc w:val="left"/>
+      <w:pPr>
+        <w:tabs>
+          <w:tab w:val="num" w:pos="6480"/>
+        </w:tabs>
+        <w:ind w:left="6480" w:hanging="360"/>
+      </w:pPr>
+      <w:rPr>
+        <w:rFonts w:ascii="Wingdings" w:hAnsi="Wingdings" w:hint="default"/>
+        <w:sz w:val="20"/>
+      </w:rPr>
+    </w:lvl>
+  </w:abstractNum>
+  <w:abstractNum w:abstractNumId="2" w15:restartNumberingAfterBreak="0">
     <w:nsid w:val="2D8C181D"/>
     <w:multiLevelType w:val="hybridMultilevel"/>
     <w:tmpl w:val="7E04040E"/>
@@ -714,6 +1058,453 @@
       </w:pPr>
       <w:rPr>
         <w:rFonts w:ascii="Wingdings" w:hAnsi="Wingdings" w:hint="default"/>
+      </w:rPr>
+    </w:lvl>
+  </w:abstractNum>
+  <w:abstractNum w:abstractNumId="3" w15:restartNumberingAfterBreak="0">
+    <w:nsid w:val="2FFD3DEF"/>
+    <w:multiLevelType w:val="multilevel"/>
+    <w:tmpl w:val="53486C88"/>
+    <w:lvl w:ilvl="0">
+      <w:start w:val="1"/>
+      <w:numFmt w:val="bullet"/>
+      <w:lvlText w:val=""/>
+      <w:lvlJc w:val="left"/>
+      <w:pPr>
+        <w:tabs>
+          <w:tab w:val="num" w:pos="720"/>
+        </w:tabs>
+        <w:ind w:left="720" w:hanging="360"/>
+      </w:pPr>
+      <w:rPr>
+        <w:rFonts w:ascii="Symbol" w:hAnsi="Symbol" w:hint="default"/>
+        <w:sz w:val="20"/>
+      </w:rPr>
+    </w:lvl>
+    <w:lvl w:ilvl="1" w:tentative="1">
+      <w:start w:val="1"/>
+      <w:numFmt w:val="bullet"/>
+      <w:lvlText w:val="o"/>
+      <w:lvlJc w:val="left"/>
+      <w:pPr>
+        <w:tabs>
+          <w:tab w:val="num" w:pos="1440"/>
+        </w:tabs>
+        <w:ind w:left="1440" w:hanging="360"/>
+      </w:pPr>
+      <w:rPr>
+        <w:rFonts w:ascii="Courier New" w:hAnsi="Courier New" w:hint="default"/>
+        <w:sz w:val="20"/>
+      </w:rPr>
+    </w:lvl>
+    <w:lvl w:ilvl="2" w:tentative="1">
+      <w:start w:val="1"/>
+      <w:numFmt w:val="bullet"/>
+      <w:lvlText w:val=""/>
+      <w:lvlJc w:val="left"/>
+      <w:pPr>
+        <w:tabs>
+          <w:tab w:val="num" w:pos="2160"/>
+        </w:tabs>
+        <w:ind w:left="2160" w:hanging="360"/>
+      </w:pPr>
+      <w:rPr>
+        <w:rFonts w:ascii="Wingdings" w:hAnsi="Wingdings" w:hint="default"/>
+        <w:sz w:val="20"/>
+      </w:rPr>
+    </w:lvl>
+    <w:lvl w:ilvl="3" w:tentative="1">
+      <w:start w:val="1"/>
+      <w:numFmt w:val="bullet"/>
+      <w:lvlText w:val=""/>
+      <w:lvlJc w:val="left"/>
+      <w:pPr>
+        <w:tabs>
+          <w:tab w:val="num" w:pos="2880"/>
+        </w:tabs>
+        <w:ind w:left="2880" w:hanging="360"/>
+      </w:pPr>
+      <w:rPr>
+        <w:rFonts w:ascii="Wingdings" w:hAnsi="Wingdings" w:hint="default"/>
+        <w:sz w:val="20"/>
+      </w:rPr>
+    </w:lvl>
+    <w:lvl w:ilvl="4" w:tentative="1">
+      <w:start w:val="1"/>
+      <w:numFmt w:val="bullet"/>
+      <w:lvlText w:val=""/>
+      <w:lvlJc w:val="left"/>
+      <w:pPr>
+        <w:tabs>
+          <w:tab w:val="num" w:pos="3600"/>
+        </w:tabs>
+        <w:ind w:left="3600" w:hanging="360"/>
+      </w:pPr>
+      <w:rPr>
+        <w:rFonts w:ascii="Wingdings" w:hAnsi="Wingdings" w:hint="default"/>
+        <w:sz w:val="20"/>
+      </w:rPr>
+    </w:lvl>
+    <w:lvl w:ilvl="5" w:tentative="1">
+      <w:start w:val="1"/>
+      <w:numFmt w:val="bullet"/>
+      <w:lvlText w:val=""/>
+      <w:lvlJc w:val="left"/>
+      <w:pPr>
+        <w:tabs>
+          <w:tab w:val="num" w:pos="4320"/>
+        </w:tabs>
+        <w:ind w:left="4320" w:hanging="360"/>
+      </w:pPr>
+      <w:rPr>
+        <w:rFonts w:ascii="Wingdings" w:hAnsi="Wingdings" w:hint="default"/>
+        <w:sz w:val="20"/>
+      </w:rPr>
+    </w:lvl>
+    <w:lvl w:ilvl="6" w:tentative="1">
+      <w:start w:val="1"/>
+      <w:numFmt w:val="bullet"/>
+      <w:lvlText w:val=""/>
+      <w:lvlJc w:val="left"/>
+      <w:pPr>
+        <w:tabs>
+          <w:tab w:val="num" w:pos="5040"/>
+        </w:tabs>
+        <w:ind w:left="5040" w:hanging="360"/>
+      </w:pPr>
+      <w:rPr>
+        <w:rFonts w:ascii="Wingdings" w:hAnsi="Wingdings" w:hint="default"/>
+        <w:sz w:val="20"/>
+      </w:rPr>
+    </w:lvl>
+    <w:lvl w:ilvl="7" w:tentative="1">
+      <w:start w:val="1"/>
+      <w:numFmt w:val="bullet"/>
+      <w:lvlText w:val=""/>
+      <w:lvlJc w:val="left"/>
+      <w:pPr>
+        <w:tabs>
+          <w:tab w:val="num" w:pos="5760"/>
+        </w:tabs>
+        <w:ind w:left="5760" w:hanging="360"/>
+      </w:pPr>
+      <w:rPr>
+        <w:rFonts w:ascii="Wingdings" w:hAnsi="Wingdings" w:hint="default"/>
+        <w:sz w:val="20"/>
+      </w:rPr>
+    </w:lvl>
+    <w:lvl w:ilvl="8" w:tentative="1">
+      <w:start w:val="1"/>
+      <w:numFmt w:val="bullet"/>
+      <w:lvlText w:val=""/>
+      <w:lvlJc w:val="left"/>
+      <w:pPr>
+        <w:tabs>
+          <w:tab w:val="num" w:pos="6480"/>
+        </w:tabs>
+        <w:ind w:left="6480" w:hanging="360"/>
+      </w:pPr>
+      <w:rPr>
+        <w:rFonts w:ascii="Wingdings" w:hAnsi="Wingdings" w:hint="default"/>
+        <w:sz w:val="20"/>
+      </w:rPr>
+    </w:lvl>
+  </w:abstractNum>
+  <w:abstractNum w:abstractNumId="4" w15:restartNumberingAfterBreak="0">
+    <w:nsid w:val="493E00AB"/>
+    <w:multiLevelType w:val="multilevel"/>
+    <w:tmpl w:val="8574261C"/>
+    <w:lvl w:ilvl="0">
+      <w:start w:val="1"/>
+      <w:numFmt w:val="bullet"/>
+      <w:lvlText w:val=""/>
+      <w:lvlJc w:val="left"/>
+      <w:pPr>
+        <w:tabs>
+          <w:tab w:val="num" w:pos="720"/>
+        </w:tabs>
+        <w:ind w:left="720" w:hanging="360"/>
+      </w:pPr>
+      <w:rPr>
+        <w:rFonts w:ascii="Symbol" w:hAnsi="Symbol" w:hint="default"/>
+        <w:sz w:val="20"/>
+      </w:rPr>
+    </w:lvl>
+    <w:lvl w:ilvl="1">
+      <w:start w:val="1"/>
+      <w:numFmt w:val="bullet"/>
+      <w:lvlText w:val="o"/>
+      <w:lvlJc w:val="left"/>
+      <w:pPr>
+        <w:tabs>
+          <w:tab w:val="num" w:pos="1440"/>
+        </w:tabs>
+        <w:ind w:left="1440" w:hanging="360"/>
+      </w:pPr>
+      <w:rPr>
+        <w:rFonts w:ascii="Courier New" w:hAnsi="Courier New" w:hint="default"/>
+        <w:sz w:val="20"/>
+      </w:rPr>
+    </w:lvl>
+    <w:lvl w:ilvl="2" w:tentative="1">
+      <w:start w:val="1"/>
+      <w:numFmt w:val="bullet"/>
+      <w:lvlText w:val=""/>
+      <w:lvlJc w:val="left"/>
+      <w:pPr>
+        <w:tabs>
+          <w:tab w:val="num" w:pos="2160"/>
+        </w:tabs>
+        <w:ind w:left="2160" w:hanging="360"/>
+      </w:pPr>
+      <w:rPr>
+        <w:rFonts w:ascii="Wingdings" w:hAnsi="Wingdings" w:hint="default"/>
+        <w:sz w:val="20"/>
+      </w:rPr>
+    </w:lvl>
+    <w:lvl w:ilvl="3" w:tentative="1">
+      <w:start w:val="1"/>
+      <w:numFmt w:val="bullet"/>
+      <w:lvlText w:val=""/>
+      <w:lvlJc w:val="left"/>
+      <w:pPr>
+        <w:tabs>
+          <w:tab w:val="num" w:pos="2880"/>
+        </w:tabs>
+        <w:ind w:left="2880" w:hanging="360"/>
+      </w:pPr>
+      <w:rPr>
+        <w:rFonts w:ascii="Wingdings" w:hAnsi="Wingdings" w:hint="default"/>
+        <w:sz w:val="20"/>
+      </w:rPr>
+    </w:lvl>
+    <w:lvl w:ilvl="4" w:tentative="1">
+      <w:start w:val="1"/>
+      <w:numFmt w:val="bullet"/>
+      <w:lvlText w:val=""/>
+      <w:lvlJc w:val="left"/>
+      <w:pPr>
+        <w:tabs>
+          <w:tab w:val="num" w:pos="3600"/>
+        </w:tabs>
+        <w:ind w:left="3600" w:hanging="360"/>
+      </w:pPr>
+      <w:rPr>
+        <w:rFonts w:ascii="Wingdings" w:hAnsi="Wingdings" w:hint="default"/>
+        <w:sz w:val="20"/>
+      </w:rPr>
+    </w:lvl>
+    <w:lvl w:ilvl="5" w:tentative="1">
+      <w:start w:val="1"/>
+      <w:numFmt w:val="bullet"/>
+      <w:lvlText w:val=""/>
+      <w:lvlJc w:val="left"/>
+      <w:pPr>
+        <w:tabs>
+          <w:tab w:val="num" w:pos="4320"/>
+        </w:tabs>
+        <w:ind w:left="4320" w:hanging="360"/>
+      </w:pPr>
+      <w:rPr>
+        <w:rFonts w:ascii="Wingdings" w:hAnsi="Wingdings" w:hint="default"/>
+        <w:sz w:val="20"/>
+      </w:rPr>
+    </w:lvl>
+    <w:lvl w:ilvl="6" w:tentative="1">
+      <w:start w:val="1"/>
+      <w:numFmt w:val="bullet"/>
+      <w:lvlText w:val=""/>
+      <w:lvlJc w:val="left"/>
+      <w:pPr>
+        <w:tabs>
+          <w:tab w:val="num" w:pos="5040"/>
+        </w:tabs>
+        <w:ind w:left="5040" w:hanging="360"/>
+      </w:pPr>
+      <w:rPr>
+        <w:rFonts w:ascii="Wingdings" w:hAnsi="Wingdings" w:hint="default"/>
+        <w:sz w:val="20"/>
+      </w:rPr>
+    </w:lvl>
+    <w:lvl w:ilvl="7" w:tentative="1">
+      <w:start w:val="1"/>
+      <w:numFmt w:val="bullet"/>
+      <w:lvlText w:val=""/>
+      <w:lvlJc w:val="left"/>
+      <w:pPr>
+        <w:tabs>
+          <w:tab w:val="num" w:pos="5760"/>
+        </w:tabs>
+        <w:ind w:left="5760" w:hanging="360"/>
+      </w:pPr>
+      <w:rPr>
+        <w:rFonts w:ascii="Wingdings" w:hAnsi="Wingdings" w:hint="default"/>
+        <w:sz w:val="20"/>
+      </w:rPr>
+    </w:lvl>
+    <w:lvl w:ilvl="8" w:tentative="1">
+      <w:start w:val="1"/>
+      <w:numFmt w:val="bullet"/>
+      <w:lvlText w:val=""/>
+      <w:lvlJc w:val="left"/>
+      <w:pPr>
+        <w:tabs>
+          <w:tab w:val="num" w:pos="6480"/>
+        </w:tabs>
+        <w:ind w:left="6480" w:hanging="360"/>
+      </w:pPr>
+      <w:rPr>
+        <w:rFonts w:ascii="Wingdings" w:hAnsi="Wingdings" w:hint="default"/>
+        <w:sz w:val="20"/>
+      </w:rPr>
+    </w:lvl>
+  </w:abstractNum>
+  <w:abstractNum w:abstractNumId="5" w15:restartNumberingAfterBreak="0">
+    <w:nsid w:val="73B24A94"/>
+    <w:multiLevelType w:val="multilevel"/>
+    <w:tmpl w:val="BB96FAFC"/>
+    <w:lvl w:ilvl="0">
+      <w:start w:val="1"/>
+      <w:numFmt w:val="bullet"/>
+      <w:lvlText w:val=""/>
+      <w:lvlJc w:val="left"/>
+      <w:pPr>
+        <w:tabs>
+          <w:tab w:val="num" w:pos="720"/>
+        </w:tabs>
+        <w:ind w:left="720" w:hanging="360"/>
+      </w:pPr>
+      <w:rPr>
+        <w:rFonts w:ascii="Symbol" w:hAnsi="Symbol" w:hint="default"/>
+        <w:sz w:val="20"/>
+      </w:rPr>
+    </w:lvl>
+    <w:lvl w:ilvl="1" w:tentative="1">
+      <w:start w:val="1"/>
+      <w:numFmt w:val="bullet"/>
+      <w:lvlText w:val="o"/>
+      <w:lvlJc w:val="left"/>
+      <w:pPr>
+        <w:tabs>
+          <w:tab w:val="num" w:pos="1440"/>
+        </w:tabs>
+        <w:ind w:left="1440" w:hanging="360"/>
+      </w:pPr>
+      <w:rPr>
+        <w:rFonts w:ascii="Courier New" w:hAnsi="Courier New" w:hint="default"/>
+        <w:sz w:val="20"/>
+      </w:rPr>
+    </w:lvl>
+    <w:lvl w:ilvl="2" w:tentative="1">
+      <w:start w:val="1"/>
+      <w:numFmt w:val="bullet"/>
+      <w:lvlText w:val=""/>
+      <w:lvlJc w:val="left"/>
+      <w:pPr>
+        <w:tabs>
+          <w:tab w:val="num" w:pos="2160"/>
+        </w:tabs>
+        <w:ind w:left="2160" w:hanging="360"/>
+      </w:pPr>
+      <w:rPr>
+        <w:rFonts w:ascii="Wingdings" w:hAnsi="Wingdings" w:hint="default"/>
+        <w:sz w:val="20"/>
+      </w:rPr>
+    </w:lvl>
+    <w:lvl w:ilvl="3" w:tentative="1">
+      <w:start w:val="1"/>
+      <w:numFmt w:val="bullet"/>
+      <w:lvlText w:val=""/>
+      <w:lvlJc w:val="left"/>
+      <w:pPr>
+        <w:tabs>
+          <w:tab w:val="num" w:pos="2880"/>
+        </w:tabs>
+        <w:ind w:left="2880" w:hanging="360"/>
+      </w:pPr>
+      <w:rPr>
+        <w:rFonts w:ascii="Wingdings" w:hAnsi="Wingdings" w:hint="default"/>
+        <w:sz w:val="20"/>
+      </w:rPr>
+    </w:lvl>
+    <w:lvl w:ilvl="4" w:tentative="1">
+      <w:start w:val="1"/>
+      <w:numFmt w:val="bullet"/>
+      <w:lvlText w:val=""/>
+      <w:lvlJc w:val="left"/>
+      <w:pPr>
+        <w:tabs>
+          <w:tab w:val="num" w:pos="3600"/>
+        </w:tabs>
+        <w:ind w:left="3600" w:hanging="360"/>
+      </w:pPr>
+      <w:rPr>
+        <w:rFonts w:ascii="Wingdings" w:hAnsi="Wingdings" w:hint="default"/>
+        <w:sz w:val="20"/>
+      </w:rPr>
+    </w:lvl>
+    <w:lvl w:ilvl="5" w:tentative="1">
+      <w:start w:val="1"/>
+      <w:numFmt w:val="bullet"/>
+      <w:lvlText w:val=""/>
+      <w:lvlJc w:val="left"/>
+      <w:pPr>
+        <w:tabs>
+          <w:tab w:val="num" w:pos="4320"/>
+        </w:tabs>
+        <w:ind w:left="4320" w:hanging="360"/>
+      </w:pPr>
+      <w:rPr>
+        <w:rFonts w:ascii="Wingdings" w:hAnsi="Wingdings" w:hint="default"/>
+        <w:sz w:val="20"/>
+      </w:rPr>
+    </w:lvl>
+    <w:lvl w:ilvl="6" w:tentative="1">
+      <w:start w:val="1"/>
+      <w:numFmt w:val="bullet"/>
+      <w:lvlText w:val=""/>
+      <w:lvlJc w:val="left"/>
+      <w:pPr>
+        <w:tabs>
+          <w:tab w:val="num" w:pos="5040"/>
+        </w:tabs>
+        <w:ind w:left="5040" w:hanging="360"/>
+      </w:pPr>
+      <w:rPr>
+        <w:rFonts w:ascii="Wingdings" w:hAnsi="Wingdings" w:hint="default"/>
+        <w:sz w:val="20"/>
+      </w:rPr>
+    </w:lvl>
+    <w:lvl w:ilvl="7" w:tentative="1">
+      <w:start w:val="1"/>
+      <w:numFmt w:val="bullet"/>
+      <w:lvlText w:val=""/>
+      <w:lvlJc w:val="left"/>
+      <w:pPr>
+        <w:tabs>
+          <w:tab w:val="num" w:pos="5760"/>
+        </w:tabs>
+        <w:ind w:left="5760" w:hanging="360"/>
+      </w:pPr>
+      <w:rPr>
+        <w:rFonts w:ascii="Wingdings" w:hAnsi="Wingdings" w:hint="default"/>
+        <w:sz w:val="20"/>
+      </w:rPr>
+    </w:lvl>
+    <w:lvl w:ilvl="8" w:tentative="1">
+      <w:start w:val="1"/>
+      <w:numFmt w:val="bullet"/>
+      <w:lvlText w:val=""/>
+      <w:lvlJc w:val="left"/>
+      <w:pPr>
+        <w:tabs>
+          <w:tab w:val="num" w:pos="6480"/>
+        </w:tabs>
+        <w:ind w:left="6480" w:hanging="360"/>
+      </w:pPr>
+      <w:rPr>
+        <w:rFonts w:ascii="Wingdings" w:hAnsi="Wingdings" w:hint="default"/>
+        <w:sz w:val="20"/>
       </w:rPr>
     </w:lvl>
   </w:abstractNum>
@@ -721,7 +1512,19 @@
     <w:abstractNumId w:val="0"/>
   </w:num>
   <w:num w:numId="2">
+    <w:abstractNumId w:val="2"/>
+  </w:num>
+  <w:num w:numId="3">
+    <w:abstractNumId w:val="5"/>
+  </w:num>
+  <w:num w:numId="4">
     <w:abstractNumId w:val="1"/>
+  </w:num>
+  <w:num w:numId="5">
+    <w:abstractNumId w:val="4"/>
+  </w:num>
+  <w:num w:numId="6">
+    <w:abstractNumId w:val="3"/>
   </w:num>
 </w:numbering>
 </file>
@@ -845,6 +1648,7 @@
     <w:lsdException w:name="HTML Sample" w:semiHidden="1" w:unhideWhenUsed="1"/>
     <w:lsdException w:name="HTML Typewriter" w:semiHidden="1" w:unhideWhenUsed="1"/>
     <w:lsdException w:name="HTML Variable" w:semiHidden="1" w:unhideWhenUsed="1"/>
+    <w:lsdException w:name="Normal Table" w:semiHidden="1" w:unhideWhenUsed="1"/>
     <w:lsdException w:name="annotation subject" w:semiHidden="1" w:unhideWhenUsed="1"/>
     <w:lsdException w:name="No List" w:semiHidden="1" w:unhideWhenUsed="1"/>
     <w:lsdException w:name="Outline List 1" w:semiHidden="1" w:unhideWhenUsed="1"/>
@@ -890,9 +1694,11 @@
     <w:lsdException w:name="Table Subtle 1" w:semiHidden="1" w:unhideWhenUsed="1"/>
     <w:lsdException w:name="Table Subtle 2" w:semiHidden="1" w:unhideWhenUsed="1"/>
     <w:lsdException w:name="Table Web 1" w:semiHidden="1" w:unhideWhenUsed="1"/>
+    <w:lsdException w:name="Table Web 2" w:semiHidden="1" w:unhideWhenUsed="1"/>
     <w:lsdException w:name="Table Web 3" w:semiHidden="1" w:unhideWhenUsed="1"/>
     <w:lsdException w:name="Balloon Text" w:semiHidden="1" w:unhideWhenUsed="1"/>
     <w:lsdException w:name="Table Grid" w:uiPriority="39"/>
+    <w:lsdException w:name="Table Theme" w:semiHidden="1" w:unhideWhenUsed="1"/>
     <w:lsdException w:name="Placeholder Text" w:semiHidden="1"/>
     <w:lsdException w:name="No Spacing" w:uiPriority="1" w:qFormat="1"/>
     <w:lsdException w:name="Light Shading" w:uiPriority="60"/>
@@ -1185,7 +1991,6 @@
     <w:name w:val="Normal (Web)"/>
     <w:basedOn w:val="Normal"/>
     <w:uiPriority w:val="99"/>
-    <w:semiHidden/>
     <w:unhideWhenUsed/>
     <w:rsid w:val="00562795"/>
     <w:pPr>

</xml_diff>